<commit_message>
Fuentes de información + Preguntas
Se incluye en Word: 1)Actualizo fuentes de información: para contextualización por parte del equipo, diferentes ideas para entrenar modelo, y algunas que considero que pueden ser de interés para preparación de la presentación de proyecto más adelante. 2)Incluyo también primeras propuestas de preguntas, a valorar cuáles pueden ser de interés.
</commit_message>
<xml_diff>
--- a/Documentación de proyecto.docx
+++ b/Documentación de proyecto.docx
@@ -421,10 +421,7 @@
       </w:r>
     </w:p>
     <w:p/>
-    <w:p>
-      <w:bookmarkStart w:id="0" w:name="_GoBack"/>
-      <w:bookmarkEnd w:id="0"/>
-    </w:p>
+    <w:p/>
     <w:p>
       <w:pPr>
         <w:rPr>
@@ -440,10 +437,24 @@
     </w:p>
     <w:p/>
     <w:p>
-      <w:r>
+      <w:pPr>
+        <w:pStyle w:val="Prrafodelista"/>
+        <w:numPr>
+          <w:ilvl w:val="0"/>
+          <w:numId w:val="5"/>
+        </w:numPr>
+        <w:rPr>
+          <w:u w:val="single"/>
+        </w:rPr>
+      </w:pPr>
+      <w:r>
+        <w:rPr>
+          <w:u w:val="single"/>
+        </w:rPr>
         <w:t>A considerar para presentación:</w:t>
       </w:r>
     </w:p>
+    <w:p/>
     <w:p>
       <w:hyperlink r:id="rId7" w:history="1">
         <w:r>
@@ -454,7 +465,14 @@
         </w:r>
       </w:hyperlink>
     </w:p>
-    <w:p>
+    <w:p/>
+    <w:p>
+      <w:pPr>
+        <w:rPr>
+          <w:color w:val="0000FF" w:themeColor="hyperlink"/>
+          <w:u w:val="single"/>
+        </w:rPr>
+      </w:pPr>
       <w:hyperlink r:id="rId8" w:history="1">
         <w:r>
           <w:rPr>
@@ -465,23 +483,184 @@
       </w:hyperlink>
     </w:p>
     <w:p/>
-    <w:p/>
-    <w:p>
-      <w:r>
-        <w:t xml:space="preserve">Generar base de datos </w:t>
-      </w:r>
-      <w:r>
-        <w:t>–</w:t>
-      </w:r>
-      <w:r>
-        <w:t xml:space="preserve"> Preguntas</w:t>
-      </w:r>
-      <w:r>
-        <w:t>:</w:t>
-      </w:r>
-    </w:p>
     <w:p>
       <w:hyperlink r:id="rId9" w:history="1">
+        <w:r>
+          <w:rPr>
+            <w:rStyle w:val="Hipervnculo"/>
+          </w:rPr>
+          <w:t>https://peacekeeping.un.org/es</w:t>
+        </w:r>
+      </w:hyperlink>
+      <w:r>
+        <w:t xml:space="preserve"> --&gt; Misiones y su estado actual</w:t>
+      </w:r>
+    </w:p>
+    <w:p/>
+    <w:p>
+      <w:hyperlink r:id="rId10" w:history="1">
+        <w:r>
+          <w:rPr>
+            <w:rStyle w:val="Hipervnculo"/>
+            <w:highlight w:val="green"/>
+          </w:rPr>
+          <w:t>https://www.cear.es/projects/traduccion-e-interpretacion/</w:t>
+        </w:r>
+      </w:hyperlink>
+      <w:r>
+        <w:rPr>
+          <w:highlight w:val="green"/>
+        </w:rPr>
+        <w:t xml:space="preserve"> </w:t>
+      </w:r>
+      <w:r>
+        <w:rPr>
+          <w:highlight w:val="green"/>
+        </w:rPr>
+        <w:sym w:font="Wingdings" w:char="F0E0"/>
+      </w:r>
+      <w:r>
+        <w:rPr>
+          <w:highlight w:val="green"/>
+        </w:rPr>
+        <w:t xml:space="preserve"> Justificación en caso de incluir idiomas en el </w:t>
+      </w:r>
+      <w:proofErr w:type="spellStart"/>
+      <w:r>
+        <w:rPr>
+          <w:highlight w:val="green"/>
+        </w:rPr>
+        <w:t>bot</w:t>
+      </w:r>
+      <w:proofErr w:type="spellEnd"/>
+      <w:r>
+        <w:rPr>
+          <w:highlight w:val="green"/>
+        </w:rPr>
+        <w:t>. Apoyo a servicio de traducción e interpretaciones</w:t>
+      </w:r>
+    </w:p>
+    <w:p/>
+    <w:p>
+      <w:pPr>
+        <w:pStyle w:val="Prrafodelista"/>
+        <w:numPr>
+          <w:ilvl w:val="0"/>
+          <w:numId w:val="5"/>
+        </w:numPr>
+        <w:rPr>
+          <w:u w:val="single"/>
+        </w:rPr>
+      </w:pPr>
+      <w:r>
+        <w:rPr>
+          <w:u w:val="single"/>
+        </w:rPr>
+        <w:t>De interés para el equipo de trabajo, contextualización:</w:t>
+      </w:r>
+    </w:p>
+    <w:p/>
+    <w:p>
+      <w:hyperlink r:id="rId11" w:history="1">
+        <w:r>
+          <w:rPr>
+            <w:rStyle w:val="Hipervnculo"/>
+          </w:rPr>
+          <w:t>https://www.acnur.org/pacto-mundial-sobre-refugiados.html</w:t>
+        </w:r>
+      </w:hyperlink>
+      <w:r>
+        <w:t xml:space="preserve"> --&gt; Con</w:t>
+      </w:r>
+      <w:bookmarkStart w:id="0" w:name="_GoBack"/>
+      <w:bookmarkEnd w:id="0"/>
+      <w:r>
+        <w:t xml:space="preserve">texto. </w:t>
+      </w:r>
+      <w:r>
+        <w:t>El </w:t>
+      </w:r>
+      <w:hyperlink r:id="rId12" w:history="1">
+        <w:r>
+          <w:rPr>
+            <w:rStyle w:val="Hipervnculo"/>
+          </w:rPr>
+          <w:t>Pacto Mundial sobre los Refugiados</w:t>
+        </w:r>
+      </w:hyperlink>
+      <w:r>
+        <w:rPr>
+          <w:rStyle w:val="Hipervnculo"/>
+        </w:rPr>
+        <w:t> </w:t>
+      </w:r>
+      <w:r>
+        <w:t>es un marco para una distribución previsible y equitativa de la carga y la responsabilidad, reconociendo que una solución sostenible a las situaciones de refugiados no se puede lograr sin la cooperación internacional.</w:t>
+      </w:r>
+    </w:p>
+    <w:p/>
+    <w:p>
+      <w:hyperlink r:id="rId13" w:history="1">
+        <w:r>
+          <w:rPr>
+            <w:rStyle w:val="Hipervnculo"/>
+          </w:rPr>
+          <w:t>https://www.acnur.org/noticias/noticia/2016/7/5b9008e74/refugiado-o-migrante-cual-es-el-termino-correcto.html</w:t>
+        </w:r>
+      </w:hyperlink>
+      <w:r>
+        <w:t xml:space="preserve"> --&gt; Refugiado o Migrante? Pregunta: quién/cómo se define</w:t>
+      </w:r>
+      <w:proofErr w:type="gramStart"/>
+      <w:r>
+        <w:t>?</w:t>
+      </w:r>
+      <w:proofErr w:type="gramEnd"/>
+      <w:r>
+        <w:t>***</w:t>
+      </w:r>
+    </w:p>
+    <w:p/>
+    <w:p>
+      <w:hyperlink r:id="rId14" w:history="1">
+        <w:r>
+          <w:rPr>
+            <w:rStyle w:val="Hipervnculo"/>
+          </w:rPr>
+          <w:t>https://elpais.com/internacional/2015/08/28/actualidad/1440781136_652160.html</w:t>
+        </w:r>
+      </w:hyperlink>
+      <w:r>
+        <w:t xml:space="preserve"> --&gt; Refugiado o Migrante</w:t>
+      </w:r>
+    </w:p>
+    <w:p/>
+    <w:p>
+      <w:pPr>
+        <w:pStyle w:val="Prrafodelista"/>
+        <w:numPr>
+          <w:ilvl w:val="0"/>
+          <w:numId w:val="5"/>
+        </w:numPr>
+        <w:rPr>
+          <w:u w:val="single"/>
+        </w:rPr>
+      </w:pPr>
+      <w:r>
+        <w:rPr>
+          <w:u w:val="single"/>
+        </w:rPr>
+        <w:t>Generar base de datos – Preguntas:</w:t>
+      </w:r>
+    </w:p>
+    <w:p/>
+    <w:p>
+      <w:pPr>
+        <w:rPr>
+          <w:rStyle w:val="Hipervnculo"/>
+        </w:rPr>
+      </w:pPr>
+      <w:hyperlink r:id="rId15" w:anchor="page=12" w:history="1">
         <w:r>
           <w:rPr>
             <w:rStyle w:val="Hipervnculo"/>
@@ -490,6 +669,547 @@
         </w:r>
       </w:hyperlink>
     </w:p>
+    <w:p/>
+    <w:p>
+      <w:hyperlink r:id="rId16" w:history="1">
+        <w:r>
+          <w:rPr>
+            <w:rStyle w:val="Hipervnculo"/>
+          </w:rPr>
+          <w:t>https://www.acnur.org/5c782d124#_ga=2.191202474.1084684248.1668149931-1264021629.1668149931</w:t>
+        </w:r>
+      </w:hyperlink>
+      <w:r>
+        <w:t xml:space="preserve">  </w:t>
+      </w:r>
+      <w:r>
+        <w:sym w:font="Wingdings" w:char="F0E0"/>
+      </w:r>
+      <w:r>
+        <w:t xml:space="preserve"> </w:t>
+      </w:r>
+      <w:r>
+        <w:t xml:space="preserve">Desde la </w:t>
+      </w:r>
+      <w:r>
+        <w:t xml:space="preserve">página </w:t>
+      </w:r>
+      <w:r>
+        <w:t>22 (1.2). Este documento nos puede servir de respaldo o de esquema para generar ideas de preguntas o ámbitos de atención.</w:t>
+      </w:r>
+      <w:r>
+        <w:t xml:space="preserve"> </w:t>
+      </w:r>
+      <w:proofErr w:type="spellStart"/>
+      <w:r>
+        <w:t>Sobretodo</w:t>
+      </w:r>
+      <w:proofErr w:type="spellEnd"/>
+      <w:r>
+        <w:t xml:space="preserve"> desde el punto B. </w:t>
+      </w:r>
+      <w:proofErr w:type="spellStart"/>
+      <w:r>
+        <w:t>Ambitos</w:t>
+      </w:r>
+      <w:proofErr w:type="spellEnd"/>
+      <w:r>
+        <w:t xml:space="preserve"> que requieren apoyo &gt; 2.Atención de las necesidades y apoyo a las comunidades.</w:t>
+      </w:r>
+    </w:p>
+    <w:p/>
+    <w:p>
+      <w:hyperlink r:id="rId17" w:history="1">
+        <w:r>
+          <w:rPr>
+            <w:rStyle w:val="Hipervnculo"/>
+          </w:rPr>
+          <w:t>https://www.icj-cij.org/en</w:t>
+        </w:r>
+      </w:hyperlink>
+      <w:r>
+        <w:t xml:space="preserve"> --&gt; Corte Internacional de Justicia. Resoluciones actualizadas, textos jurídicos. Valorar si puede ser de interés, echando un primer vistazo entiendo que se trata de resoluciones a nivel de instituciones y habría que ver si se puede bajar o si puede tener impacto a nivel de consultas individuales. Por ejemplo: </w:t>
+      </w:r>
+      <w:hyperlink r:id="rId18" w:history="1">
+        <w:r>
+          <w:rPr>
+            <w:rStyle w:val="Hipervnculo"/>
+          </w:rPr>
+          <w:t>https://www.icj-cij.org/public/files/publications/handbook-of-the-court-en.pdf</w:t>
+        </w:r>
+      </w:hyperlink>
+      <w:r>
+        <w:t xml:space="preserve"> --&gt; 8. Cases </w:t>
+      </w:r>
+      <w:proofErr w:type="spellStart"/>
+      <w:r>
+        <w:t>Brought</w:t>
+      </w:r>
+      <w:proofErr w:type="spellEnd"/>
+      <w:r>
+        <w:t xml:space="preserve"> </w:t>
+      </w:r>
+      <w:proofErr w:type="spellStart"/>
+      <w:r>
+        <w:t>Before</w:t>
+      </w:r>
+      <w:proofErr w:type="spellEnd"/>
+      <w:r>
+        <w:t xml:space="preserve"> </w:t>
+      </w:r>
+      <w:proofErr w:type="spellStart"/>
+      <w:r>
+        <w:t>the</w:t>
+      </w:r>
+      <w:proofErr w:type="spellEnd"/>
+      <w:r>
+        <w:t xml:space="preserve"> </w:t>
+      </w:r>
+      <w:proofErr w:type="spellStart"/>
+      <w:r>
+        <w:t>Court</w:t>
+      </w:r>
+      <w:proofErr w:type="spellEnd"/>
+      <w:r>
+        <w:t>. Otra opción sería que pudiera funcionar como titulares o incluso generar notificaciones en app. A considerar que este documento es de 2018</w:t>
+      </w:r>
+    </w:p>
+    <w:p/>
+    <w:p>
+      <w:pPr>
+        <w:pStyle w:val="NormalWeb"/>
+        <w:shd w:val="clear" w:color="auto" w:fill="FFFFFF"/>
+        <w:rPr>
+          <w:rFonts w:ascii="Open Sans" w:hAnsi="Open Sans" w:cs="Open Sans"/>
+          <w:color w:val="343A40"/>
+        </w:rPr>
+      </w:pPr>
+      <w:hyperlink r:id="rId19" w:history="1">
+        <w:r>
+          <w:rPr>
+            <w:rStyle w:val="Hipervnculo"/>
+          </w:rPr>
+          <w:t>https://www.iom.int/es</w:t>
+        </w:r>
+      </w:hyperlink>
+      <w:r>
+        <w:t xml:space="preserve"> --&gt; </w:t>
+      </w:r>
+      <w:r>
+        <w:rPr>
+          <w:rFonts w:ascii="Open Sans" w:hAnsi="Open Sans" w:cs="Open Sans"/>
+          <w:b/>
+          <w:bCs/>
+          <w:color w:val="343A40"/>
+        </w:rPr>
+        <w:t>La OIM trabaja en estrecha colaboración con sus asociados gubernamentales, intergubernamentales y no gubernamentales.</w:t>
+      </w:r>
+    </w:p>
+    <w:p>
+      <w:pPr>
+        <w:numPr>
+          <w:ilvl w:val="0"/>
+          <w:numId w:val="6"/>
+        </w:numPr>
+        <w:shd w:val="clear" w:color="auto" w:fill="FFFFFF"/>
+        <w:spacing w:before="100" w:beforeAutospacing="1" w:after="100" w:afterAutospacing="1" w:line="240" w:lineRule="auto"/>
+        <w:rPr>
+          <w:rFonts w:ascii="Open Sans" w:eastAsia="Times New Roman" w:hAnsi="Open Sans" w:cs="Open Sans"/>
+          <w:color w:val="343A40"/>
+          <w:sz w:val="24"/>
+          <w:szCs w:val="24"/>
+          <w:lang w:val="es-ES"/>
+        </w:rPr>
+      </w:pPr>
+      <w:r>
+        <w:rPr>
+          <w:rFonts w:ascii="Open Sans" w:eastAsia="Times New Roman" w:hAnsi="Open Sans" w:cs="Open Sans"/>
+          <w:b/>
+          <w:bCs/>
+          <w:color w:val="343A40"/>
+          <w:sz w:val="24"/>
+          <w:szCs w:val="24"/>
+          <w:lang w:val="es-ES"/>
+        </w:rPr>
+        <w:t>Migración y desarrollo</w:t>
+      </w:r>
+    </w:p>
+    <w:p>
+      <w:pPr>
+        <w:numPr>
+          <w:ilvl w:val="0"/>
+          <w:numId w:val="6"/>
+        </w:numPr>
+        <w:shd w:val="clear" w:color="auto" w:fill="FFFFFF"/>
+        <w:spacing w:before="100" w:beforeAutospacing="1" w:after="100" w:afterAutospacing="1" w:line="240" w:lineRule="auto"/>
+        <w:rPr>
+          <w:rFonts w:ascii="Open Sans" w:eastAsia="Times New Roman" w:hAnsi="Open Sans" w:cs="Open Sans"/>
+          <w:color w:val="343A40"/>
+          <w:sz w:val="24"/>
+          <w:szCs w:val="24"/>
+          <w:lang w:val="es-ES"/>
+        </w:rPr>
+      </w:pPr>
+      <w:r>
+        <w:rPr>
+          <w:rFonts w:ascii="Open Sans" w:eastAsia="Times New Roman" w:hAnsi="Open Sans" w:cs="Open Sans"/>
+          <w:b/>
+          <w:bCs/>
+          <w:color w:val="343A40"/>
+          <w:sz w:val="24"/>
+          <w:szCs w:val="24"/>
+          <w:lang w:val="es-ES"/>
+        </w:rPr>
+        <w:t>Migración facilitada</w:t>
+      </w:r>
+    </w:p>
+    <w:p>
+      <w:pPr>
+        <w:numPr>
+          <w:ilvl w:val="0"/>
+          <w:numId w:val="6"/>
+        </w:numPr>
+        <w:shd w:val="clear" w:color="auto" w:fill="FFFFFF"/>
+        <w:spacing w:before="100" w:beforeAutospacing="1" w:after="100" w:afterAutospacing="1" w:line="240" w:lineRule="auto"/>
+        <w:rPr>
+          <w:rFonts w:ascii="Open Sans" w:eastAsia="Times New Roman" w:hAnsi="Open Sans" w:cs="Open Sans"/>
+          <w:color w:val="343A40"/>
+          <w:sz w:val="24"/>
+          <w:szCs w:val="24"/>
+          <w:lang w:val="es-ES"/>
+        </w:rPr>
+      </w:pPr>
+      <w:r>
+        <w:rPr>
+          <w:rFonts w:ascii="Open Sans" w:eastAsia="Times New Roman" w:hAnsi="Open Sans" w:cs="Open Sans"/>
+          <w:b/>
+          <w:bCs/>
+          <w:color w:val="343A40"/>
+          <w:sz w:val="24"/>
+          <w:szCs w:val="24"/>
+          <w:lang w:val="es-ES"/>
+        </w:rPr>
+        <w:t>Migración reglamentada</w:t>
+      </w:r>
+    </w:p>
+    <w:p>
+      <w:pPr>
+        <w:numPr>
+          <w:ilvl w:val="0"/>
+          <w:numId w:val="6"/>
+        </w:numPr>
+        <w:shd w:val="clear" w:color="auto" w:fill="FFFFFF"/>
+        <w:spacing w:before="100" w:beforeAutospacing="1" w:after="100" w:afterAutospacing="1" w:line="240" w:lineRule="auto"/>
+        <w:rPr>
+          <w:rFonts w:ascii="Open Sans" w:eastAsia="Times New Roman" w:hAnsi="Open Sans" w:cs="Open Sans"/>
+          <w:color w:val="343A40"/>
+          <w:sz w:val="24"/>
+          <w:szCs w:val="24"/>
+          <w:lang w:val="es-ES"/>
+        </w:rPr>
+      </w:pPr>
+      <w:r>
+        <w:rPr>
+          <w:rFonts w:ascii="Open Sans" w:eastAsia="Times New Roman" w:hAnsi="Open Sans" w:cs="Open Sans"/>
+          <w:b/>
+          <w:bCs/>
+          <w:color w:val="343A40"/>
+          <w:sz w:val="24"/>
+          <w:szCs w:val="24"/>
+          <w:lang w:val="es-ES"/>
+        </w:rPr>
+        <w:t>Migración forzada.</w:t>
+      </w:r>
+    </w:p>
+    <w:p/>
+    <w:p/>
+    <w:p>
+      <w:pPr>
+        <w:pStyle w:val="Prrafodelista"/>
+        <w:numPr>
+          <w:ilvl w:val="0"/>
+          <w:numId w:val="7"/>
+        </w:numPr>
+      </w:pPr>
+      <w:r>
+        <w:t xml:space="preserve">Esta </w:t>
+      </w:r>
+      <w:proofErr w:type="spellStart"/>
+      <w:r>
+        <w:t>pagina</w:t>
+      </w:r>
+      <w:proofErr w:type="spellEnd"/>
+      <w:r>
+        <w:t xml:space="preserve"> la veo como que se pudiera desarrollar notificaciones al publicarse nuevo contenido.</w:t>
+      </w:r>
+    </w:p>
+    <w:p/>
+    <w:p/>
+    <w:p/>
+    <w:p>
+      <w:hyperlink r:id="rId20" w:history="1">
+        <w:r>
+          <w:rPr>
+            <w:rStyle w:val="Hipervnculo"/>
+            <w:highlight w:val="green"/>
+          </w:rPr>
+          <w:t>https://www.acnur.org/noticias/noticia/2016/3/5b9007344/preguntas-frecuentes-sobre-los-terminos-refugiados-y-migrantes.html</w:t>
+        </w:r>
+      </w:hyperlink>
+      <w:r>
+        <w:rPr>
+          <w:highlight w:val="green"/>
+        </w:rPr>
+        <w:t xml:space="preserve"> --&gt; Preguntas frecuentes sobre los términos ‘refugiados’ y ‘migrantes’</w:t>
+      </w:r>
+    </w:p>
+    <w:p>
+      <w:pPr>
+        <w:pStyle w:val="Prrafodelista"/>
+        <w:numPr>
+          <w:ilvl w:val="0"/>
+          <w:numId w:val="8"/>
+        </w:numPr>
+      </w:pPr>
+      <w:hyperlink r:id="rId21" w:history="1">
+        <w:r>
+          <w:rPr>
+            <w:rStyle w:val="Hipervnculo"/>
+          </w:rPr>
+          <w:t>https://www.acnur.org/5b0766944.pdf</w:t>
+        </w:r>
+      </w:hyperlink>
+      <w:r>
+        <w:t xml:space="preserve"> --&gt; Convención sobre el Estatuto de los Refugiados, 1951. Este documento creo que puede ser interesante tomarlo como glosario.</w:t>
+      </w:r>
+    </w:p>
+    <w:p>
+      <w:pPr>
+        <w:pStyle w:val="Prrafodelista"/>
+        <w:numPr>
+          <w:ilvl w:val="0"/>
+          <w:numId w:val="8"/>
+        </w:numPr>
+      </w:pPr>
+      <w:hyperlink r:id="rId22" w:history="1">
+        <w:r>
+          <w:rPr>
+            <w:rStyle w:val="Hipervnculo"/>
+          </w:rPr>
+          <w:t>https://www.acnur.org/5b076e994#_ga=2.124149898.1084684248.1668149931-1264021629.1668149931</w:t>
+        </w:r>
+      </w:hyperlink>
+      <w:r>
+        <w:t xml:space="preserve"> </w:t>
+      </w:r>
+      <w:r>
+        <w:sym w:font="Wingdings" w:char="F0E0"/>
+      </w:r>
+      <w:r>
+        <w:t xml:space="preserve"> </w:t>
+      </w:r>
+      <w:r>
+        <w:t xml:space="preserve">Convención de la </w:t>
+      </w:r>
+      <w:proofErr w:type="spellStart"/>
+      <w:r>
+        <w:t>oua</w:t>
+      </w:r>
+      <w:proofErr w:type="spellEnd"/>
+      <w:r>
+        <w:t xml:space="preserve"> por la que se regulan los aspectos específicos de problemas de los refugiados en África</w:t>
+      </w:r>
+    </w:p>
+    <w:p/>
+    <w:p>
+      <w:hyperlink r:id="rId23" w:history="1">
+        <w:r>
+          <w:rPr>
+            <w:rStyle w:val="Hipervnculo"/>
+            <w:highlight w:val="green"/>
+          </w:rPr>
+          <w:t>https://www.cear.es/</w:t>
+        </w:r>
+      </w:hyperlink>
+      <w:r>
+        <w:rPr>
+          <w:highlight w:val="green"/>
+        </w:rPr>
+        <w:t xml:space="preserve"> </w:t>
+      </w:r>
+      <w:r>
+        <w:rPr>
+          <w:highlight w:val="green"/>
+        </w:rPr>
+        <w:sym w:font="Wingdings" w:char="F0E0"/>
+      </w:r>
+      <w:r>
+        <w:rPr>
+          <w:highlight w:val="green"/>
+        </w:rPr>
+        <w:t xml:space="preserve"> Comisión Española de Ayuda al Refugiado</w:t>
+      </w:r>
+    </w:p>
+    <w:p>
+      <w:pPr>
+        <w:pStyle w:val="Prrafodelista"/>
+        <w:numPr>
+          <w:ilvl w:val="0"/>
+          <w:numId w:val="9"/>
+        </w:numPr>
+      </w:pPr>
+      <w:hyperlink r:id="rId24" w:history="1">
+        <w:r>
+          <w:rPr>
+            <w:rStyle w:val="Hipervnculo"/>
+          </w:rPr>
+          <w:t>https://www.cear.es/sections-post/area-juridica-cear/</w:t>
+        </w:r>
+      </w:hyperlink>
+      <w:r>
+        <w:t xml:space="preserve"> </w:t>
+      </w:r>
+    </w:p>
+    <w:p/>
+    <w:p/>
+    <w:p/>
+    <w:p>
+      <w:r>
+        <w:t>Ideas de preguntas:</w:t>
+      </w:r>
+    </w:p>
+    <w:p>
+      <w:pPr>
+        <w:pStyle w:val="Prrafodelista"/>
+        <w:numPr>
+          <w:ilvl w:val="0"/>
+          <w:numId w:val="2"/>
+        </w:numPr>
+      </w:pPr>
+      <w:r>
+        <w:t>Cómo puedo ser reconocido como refugiado</w:t>
+      </w:r>
+      <w:proofErr w:type="gramStart"/>
+      <w:r>
+        <w:t>?</w:t>
+      </w:r>
+      <w:proofErr w:type="gramEnd"/>
+      <w:r>
+        <w:t xml:space="preserve"> </w:t>
+      </w:r>
+    </w:p>
+    <w:p>
+      <w:pPr>
+        <w:pStyle w:val="Prrafodelista"/>
+        <w:numPr>
+          <w:ilvl w:val="0"/>
+          <w:numId w:val="2"/>
+        </w:numPr>
+      </w:pPr>
+      <w:r>
+        <w:t>A qué países me puedo dirigir</w:t>
+      </w:r>
+      <w:proofErr w:type="gramStart"/>
+      <w:r>
+        <w:t>?</w:t>
+      </w:r>
+      <w:proofErr w:type="gramEnd"/>
+    </w:p>
+    <w:p>
+      <w:pPr>
+        <w:pStyle w:val="Prrafodelista"/>
+        <w:numPr>
+          <w:ilvl w:val="0"/>
+          <w:numId w:val="2"/>
+        </w:numPr>
+      </w:pPr>
+      <w:r>
+        <w:t>Qué trámites debo realizar para ser reconocido como refugiado</w:t>
+      </w:r>
+      <w:proofErr w:type="gramStart"/>
+      <w:r>
+        <w:t>?</w:t>
+      </w:r>
+      <w:proofErr w:type="gramEnd"/>
+    </w:p>
+    <w:p>
+      <w:pPr>
+        <w:pStyle w:val="Prrafodelista"/>
+        <w:numPr>
+          <w:ilvl w:val="0"/>
+          <w:numId w:val="2"/>
+        </w:numPr>
+      </w:pPr>
+      <w:r>
+        <w:t>Qué trámites debo realizar para tener derechos como refugiado</w:t>
+      </w:r>
+      <w:proofErr w:type="gramStart"/>
+      <w:r>
+        <w:t>?</w:t>
+      </w:r>
+      <w:proofErr w:type="gramEnd"/>
+    </w:p>
+    <w:p>
+      <w:pPr>
+        <w:pStyle w:val="Prrafodelista"/>
+        <w:numPr>
+          <w:ilvl w:val="0"/>
+          <w:numId w:val="2"/>
+        </w:numPr>
+      </w:pPr>
+      <w:r>
+        <w:t>Qué documentación debo aportar y cómo voy a estar protegido</w:t>
+      </w:r>
+      <w:proofErr w:type="gramStart"/>
+      <w:r>
+        <w:t>?</w:t>
+      </w:r>
+      <w:proofErr w:type="gramEnd"/>
+    </w:p>
+    <w:p>
+      <w:pPr>
+        <w:pStyle w:val="Prrafodelista"/>
+        <w:numPr>
+          <w:ilvl w:val="0"/>
+          <w:numId w:val="2"/>
+        </w:numPr>
+      </w:pPr>
+      <w:r>
+        <w:t>Cómo puedo saber si estoy realmente protegido por el país de acogida</w:t>
+      </w:r>
+      <w:proofErr w:type="gramStart"/>
+      <w:r>
+        <w:t>?</w:t>
+      </w:r>
+      <w:proofErr w:type="gramEnd"/>
+    </w:p>
+    <w:p>
+      <w:pPr>
+        <w:pStyle w:val="Prrafodelista"/>
+        <w:numPr>
+          <w:ilvl w:val="0"/>
+          <w:numId w:val="2"/>
+        </w:numPr>
+      </w:pPr>
+      <w:r>
+        <w:lastRenderedPageBreak/>
+        <w:t>En qué consiste el derecho de asilo / derecho de acogida</w:t>
+      </w:r>
+      <w:proofErr w:type="gramStart"/>
+      <w:r>
+        <w:t>?</w:t>
+      </w:r>
+      <w:proofErr w:type="gramEnd"/>
+      <w:r>
+        <w:t xml:space="preserve"> Cómo puedo prolongarlo en el tiempo</w:t>
+      </w:r>
+      <w:proofErr w:type="gramStart"/>
+      <w:r>
+        <w:t>?</w:t>
+      </w:r>
+      <w:proofErr w:type="gramEnd"/>
+    </w:p>
+    <w:p/>
     <w:p/>
     <w:sectPr>
       <w:pgSz w:w="11909" w:h="16834"/>
@@ -504,6 +1224,381 @@
 <file path=word/numbering.xml><?xml version="1.0" encoding="utf-8"?>
 <w:numbering xmlns:wpc="http://schemas.microsoft.com/office/word/2010/wordprocessingCanvas" xmlns:mc="http://schemas.openxmlformats.org/markup-compatibility/2006" xmlns:o="urn:schemas-microsoft-com:office:office" xmlns:r="http://schemas.openxmlformats.org/officeDocument/2006/relationships" xmlns:m="http://schemas.openxmlformats.org/officeDocument/2006/math" xmlns:v="urn:schemas-microsoft-com:vml" xmlns:wp14="http://schemas.microsoft.com/office/word/2010/wordprocessingDrawing" xmlns:wp="http://schemas.openxmlformats.org/drawingml/2006/wordprocessingDrawing" xmlns:w10="urn:schemas-microsoft-com:office:word" xmlns:w="http://schemas.openxmlformats.org/wordprocessingml/2006/main" xmlns:w14="http://schemas.microsoft.com/office/word/2010/wordml" xmlns:wpg="http://schemas.microsoft.com/office/word/2010/wordprocessingGroup" xmlns:wpi="http://schemas.microsoft.com/office/word/2010/wordprocessingInk" xmlns:wne="http://schemas.microsoft.com/office/word/2006/wordml" xmlns:wps="http://schemas.microsoft.com/office/word/2010/wordprocessingShape" mc:Ignorable="w14 wp14">
   <w:abstractNum w:abstractNumId="0">
+    <w:nsid w:val="01B40C2A"/>
+    <w:multiLevelType w:val="hybridMultilevel"/>
+    <w:tmpl w:val="CAAA852A"/>
+    <w:lvl w:ilvl="0" w:tplc="0C0A0001">
+      <w:start w:val="1"/>
+      <w:numFmt w:val="bullet"/>
+      <w:lvlText w:val=""/>
+      <w:lvlJc w:val="left"/>
+      <w:pPr>
+        <w:ind w:left="720" w:hanging="360"/>
+      </w:pPr>
+      <w:rPr>
+        <w:rFonts w:ascii="Symbol" w:hAnsi="Symbol" w:hint="default"/>
+      </w:rPr>
+    </w:lvl>
+    <w:lvl w:ilvl="1" w:tplc="0C0A0003" w:tentative="1">
+      <w:start w:val="1"/>
+      <w:numFmt w:val="bullet"/>
+      <w:lvlText w:val="o"/>
+      <w:lvlJc w:val="left"/>
+      <w:pPr>
+        <w:ind w:left="1440" w:hanging="360"/>
+      </w:pPr>
+      <w:rPr>
+        <w:rFonts w:ascii="Courier New" w:hAnsi="Courier New" w:cs="Courier New" w:hint="default"/>
+      </w:rPr>
+    </w:lvl>
+    <w:lvl w:ilvl="2" w:tplc="0C0A0005" w:tentative="1">
+      <w:start w:val="1"/>
+      <w:numFmt w:val="bullet"/>
+      <w:lvlText w:val=""/>
+      <w:lvlJc w:val="left"/>
+      <w:pPr>
+        <w:ind w:left="2160" w:hanging="360"/>
+      </w:pPr>
+      <w:rPr>
+        <w:rFonts w:ascii="Wingdings" w:hAnsi="Wingdings" w:hint="default"/>
+      </w:rPr>
+    </w:lvl>
+    <w:lvl w:ilvl="3" w:tplc="0C0A0001" w:tentative="1">
+      <w:start w:val="1"/>
+      <w:numFmt w:val="bullet"/>
+      <w:lvlText w:val=""/>
+      <w:lvlJc w:val="left"/>
+      <w:pPr>
+        <w:ind w:left="2880" w:hanging="360"/>
+      </w:pPr>
+      <w:rPr>
+        <w:rFonts w:ascii="Symbol" w:hAnsi="Symbol" w:hint="default"/>
+      </w:rPr>
+    </w:lvl>
+    <w:lvl w:ilvl="4" w:tplc="0C0A0003" w:tentative="1">
+      <w:start w:val="1"/>
+      <w:numFmt w:val="bullet"/>
+      <w:lvlText w:val="o"/>
+      <w:lvlJc w:val="left"/>
+      <w:pPr>
+        <w:ind w:left="3600" w:hanging="360"/>
+      </w:pPr>
+      <w:rPr>
+        <w:rFonts w:ascii="Courier New" w:hAnsi="Courier New" w:cs="Courier New" w:hint="default"/>
+      </w:rPr>
+    </w:lvl>
+    <w:lvl w:ilvl="5" w:tplc="0C0A0005" w:tentative="1">
+      <w:start w:val="1"/>
+      <w:numFmt w:val="bullet"/>
+      <w:lvlText w:val=""/>
+      <w:lvlJc w:val="left"/>
+      <w:pPr>
+        <w:ind w:left="4320" w:hanging="360"/>
+      </w:pPr>
+      <w:rPr>
+        <w:rFonts w:ascii="Wingdings" w:hAnsi="Wingdings" w:hint="default"/>
+      </w:rPr>
+    </w:lvl>
+    <w:lvl w:ilvl="6" w:tplc="0C0A0001" w:tentative="1">
+      <w:start w:val="1"/>
+      <w:numFmt w:val="bullet"/>
+      <w:lvlText w:val=""/>
+      <w:lvlJc w:val="left"/>
+      <w:pPr>
+        <w:ind w:left="5040" w:hanging="360"/>
+      </w:pPr>
+      <w:rPr>
+        <w:rFonts w:ascii="Symbol" w:hAnsi="Symbol" w:hint="default"/>
+      </w:rPr>
+    </w:lvl>
+    <w:lvl w:ilvl="7" w:tplc="0C0A0003" w:tentative="1">
+      <w:start w:val="1"/>
+      <w:numFmt w:val="bullet"/>
+      <w:lvlText w:val="o"/>
+      <w:lvlJc w:val="left"/>
+      <w:pPr>
+        <w:ind w:left="5760" w:hanging="360"/>
+      </w:pPr>
+      <w:rPr>
+        <w:rFonts w:ascii="Courier New" w:hAnsi="Courier New" w:cs="Courier New" w:hint="default"/>
+      </w:rPr>
+    </w:lvl>
+    <w:lvl w:ilvl="8" w:tplc="0C0A0005" w:tentative="1">
+      <w:start w:val="1"/>
+      <w:numFmt w:val="bullet"/>
+      <w:lvlText w:val=""/>
+      <w:lvlJc w:val="left"/>
+      <w:pPr>
+        <w:ind w:left="6480" w:hanging="360"/>
+      </w:pPr>
+      <w:rPr>
+        <w:rFonts w:ascii="Wingdings" w:hAnsi="Wingdings" w:hint="default"/>
+      </w:rPr>
+    </w:lvl>
+  </w:abstractNum>
+  <w:abstractNum w:abstractNumId="1">
+    <w:nsid w:val="110A616C"/>
+    <w:multiLevelType w:val="multilevel"/>
+    <w:tmpl w:val="61B85EE0"/>
+    <w:lvl w:ilvl="0">
+      <w:start w:val="1"/>
+      <w:numFmt w:val="bullet"/>
+      <w:lvlText w:val=""/>
+      <w:lvlJc w:val="left"/>
+      <w:pPr>
+        <w:tabs>
+          <w:tab w:val="num" w:pos="720"/>
+        </w:tabs>
+        <w:ind w:left="720" w:hanging="360"/>
+      </w:pPr>
+      <w:rPr>
+        <w:rFonts w:ascii="Symbol" w:hAnsi="Symbol" w:hint="default"/>
+        <w:sz w:val="20"/>
+      </w:rPr>
+    </w:lvl>
+    <w:lvl w:ilvl="1" w:tentative="1">
+      <w:start w:val="1"/>
+      <w:numFmt w:val="bullet"/>
+      <w:lvlText w:val="o"/>
+      <w:lvlJc w:val="left"/>
+      <w:pPr>
+        <w:tabs>
+          <w:tab w:val="num" w:pos="1440"/>
+        </w:tabs>
+        <w:ind w:left="1440" w:hanging="360"/>
+      </w:pPr>
+      <w:rPr>
+        <w:rFonts w:ascii="Courier New" w:hAnsi="Courier New" w:hint="default"/>
+        <w:sz w:val="20"/>
+      </w:rPr>
+    </w:lvl>
+    <w:lvl w:ilvl="2" w:tentative="1">
+      <w:start w:val="1"/>
+      <w:numFmt w:val="bullet"/>
+      <w:lvlText w:val=""/>
+      <w:lvlJc w:val="left"/>
+      <w:pPr>
+        <w:tabs>
+          <w:tab w:val="num" w:pos="2160"/>
+        </w:tabs>
+        <w:ind w:left="2160" w:hanging="360"/>
+      </w:pPr>
+      <w:rPr>
+        <w:rFonts w:ascii="Wingdings" w:hAnsi="Wingdings" w:hint="default"/>
+        <w:sz w:val="20"/>
+      </w:rPr>
+    </w:lvl>
+    <w:lvl w:ilvl="3" w:tentative="1">
+      <w:start w:val="1"/>
+      <w:numFmt w:val="bullet"/>
+      <w:lvlText w:val=""/>
+      <w:lvlJc w:val="left"/>
+      <w:pPr>
+        <w:tabs>
+          <w:tab w:val="num" w:pos="2880"/>
+        </w:tabs>
+        <w:ind w:left="2880" w:hanging="360"/>
+      </w:pPr>
+      <w:rPr>
+        <w:rFonts w:ascii="Wingdings" w:hAnsi="Wingdings" w:hint="default"/>
+        <w:sz w:val="20"/>
+      </w:rPr>
+    </w:lvl>
+    <w:lvl w:ilvl="4" w:tentative="1">
+      <w:start w:val="1"/>
+      <w:numFmt w:val="bullet"/>
+      <w:lvlText w:val=""/>
+      <w:lvlJc w:val="left"/>
+      <w:pPr>
+        <w:tabs>
+          <w:tab w:val="num" w:pos="3600"/>
+        </w:tabs>
+        <w:ind w:left="3600" w:hanging="360"/>
+      </w:pPr>
+      <w:rPr>
+        <w:rFonts w:ascii="Wingdings" w:hAnsi="Wingdings" w:hint="default"/>
+        <w:sz w:val="20"/>
+      </w:rPr>
+    </w:lvl>
+    <w:lvl w:ilvl="5" w:tentative="1">
+      <w:start w:val="1"/>
+      <w:numFmt w:val="bullet"/>
+      <w:lvlText w:val=""/>
+      <w:lvlJc w:val="left"/>
+      <w:pPr>
+        <w:tabs>
+          <w:tab w:val="num" w:pos="4320"/>
+        </w:tabs>
+        <w:ind w:left="4320" w:hanging="360"/>
+      </w:pPr>
+      <w:rPr>
+        <w:rFonts w:ascii="Wingdings" w:hAnsi="Wingdings" w:hint="default"/>
+        <w:sz w:val="20"/>
+      </w:rPr>
+    </w:lvl>
+    <w:lvl w:ilvl="6" w:tentative="1">
+      <w:start w:val="1"/>
+      <w:numFmt w:val="bullet"/>
+      <w:lvlText w:val=""/>
+      <w:lvlJc w:val="left"/>
+      <w:pPr>
+        <w:tabs>
+          <w:tab w:val="num" w:pos="5040"/>
+        </w:tabs>
+        <w:ind w:left="5040" w:hanging="360"/>
+      </w:pPr>
+      <w:rPr>
+        <w:rFonts w:ascii="Wingdings" w:hAnsi="Wingdings" w:hint="default"/>
+        <w:sz w:val="20"/>
+      </w:rPr>
+    </w:lvl>
+    <w:lvl w:ilvl="7" w:tentative="1">
+      <w:start w:val="1"/>
+      <w:numFmt w:val="bullet"/>
+      <w:lvlText w:val=""/>
+      <w:lvlJc w:val="left"/>
+      <w:pPr>
+        <w:tabs>
+          <w:tab w:val="num" w:pos="5760"/>
+        </w:tabs>
+        <w:ind w:left="5760" w:hanging="360"/>
+      </w:pPr>
+      <w:rPr>
+        <w:rFonts w:ascii="Wingdings" w:hAnsi="Wingdings" w:hint="default"/>
+        <w:sz w:val="20"/>
+      </w:rPr>
+    </w:lvl>
+    <w:lvl w:ilvl="8" w:tentative="1">
+      <w:start w:val="1"/>
+      <w:numFmt w:val="bullet"/>
+      <w:lvlText w:val=""/>
+      <w:lvlJc w:val="left"/>
+      <w:pPr>
+        <w:tabs>
+          <w:tab w:val="num" w:pos="6480"/>
+        </w:tabs>
+        <w:ind w:left="6480" w:hanging="360"/>
+      </w:pPr>
+      <w:rPr>
+        <w:rFonts w:ascii="Wingdings" w:hAnsi="Wingdings" w:hint="default"/>
+        <w:sz w:val="20"/>
+      </w:rPr>
+    </w:lvl>
+  </w:abstractNum>
+  <w:abstractNum w:abstractNumId="2">
+    <w:nsid w:val="12CE204A"/>
+    <w:multiLevelType w:val="hybridMultilevel"/>
+    <w:tmpl w:val="7A548EBA"/>
+    <w:lvl w:ilvl="0" w:tplc="0C0A000B">
+      <w:start w:val="1"/>
+      <w:numFmt w:val="bullet"/>
+      <w:lvlText w:val=""/>
+      <w:lvlJc w:val="left"/>
+      <w:pPr>
+        <w:ind w:left="720" w:hanging="360"/>
+      </w:pPr>
+      <w:rPr>
+        <w:rFonts w:ascii="Wingdings" w:hAnsi="Wingdings" w:hint="default"/>
+      </w:rPr>
+    </w:lvl>
+    <w:lvl w:ilvl="1" w:tplc="0C0A0003" w:tentative="1">
+      <w:start w:val="1"/>
+      <w:numFmt w:val="bullet"/>
+      <w:lvlText w:val="o"/>
+      <w:lvlJc w:val="left"/>
+      <w:pPr>
+        <w:ind w:left="1440" w:hanging="360"/>
+      </w:pPr>
+      <w:rPr>
+        <w:rFonts w:ascii="Courier New" w:hAnsi="Courier New" w:cs="Courier New" w:hint="default"/>
+      </w:rPr>
+    </w:lvl>
+    <w:lvl w:ilvl="2" w:tplc="0C0A0005" w:tentative="1">
+      <w:start w:val="1"/>
+      <w:numFmt w:val="bullet"/>
+      <w:lvlText w:val=""/>
+      <w:lvlJc w:val="left"/>
+      <w:pPr>
+        <w:ind w:left="2160" w:hanging="360"/>
+      </w:pPr>
+      <w:rPr>
+        <w:rFonts w:ascii="Wingdings" w:hAnsi="Wingdings" w:hint="default"/>
+      </w:rPr>
+    </w:lvl>
+    <w:lvl w:ilvl="3" w:tplc="0C0A0001" w:tentative="1">
+      <w:start w:val="1"/>
+      <w:numFmt w:val="bullet"/>
+      <w:lvlText w:val=""/>
+      <w:lvlJc w:val="left"/>
+      <w:pPr>
+        <w:ind w:left="2880" w:hanging="360"/>
+      </w:pPr>
+      <w:rPr>
+        <w:rFonts w:ascii="Symbol" w:hAnsi="Symbol" w:hint="default"/>
+      </w:rPr>
+    </w:lvl>
+    <w:lvl w:ilvl="4" w:tplc="0C0A0003" w:tentative="1">
+      <w:start w:val="1"/>
+      <w:numFmt w:val="bullet"/>
+      <w:lvlText w:val="o"/>
+      <w:lvlJc w:val="left"/>
+      <w:pPr>
+        <w:ind w:left="3600" w:hanging="360"/>
+      </w:pPr>
+      <w:rPr>
+        <w:rFonts w:ascii="Courier New" w:hAnsi="Courier New" w:cs="Courier New" w:hint="default"/>
+      </w:rPr>
+    </w:lvl>
+    <w:lvl w:ilvl="5" w:tplc="0C0A0005" w:tentative="1">
+      <w:start w:val="1"/>
+      <w:numFmt w:val="bullet"/>
+      <w:lvlText w:val=""/>
+      <w:lvlJc w:val="left"/>
+      <w:pPr>
+        <w:ind w:left="4320" w:hanging="360"/>
+      </w:pPr>
+      <w:rPr>
+        <w:rFonts w:ascii="Wingdings" w:hAnsi="Wingdings" w:hint="default"/>
+      </w:rPr>
+    </w:lvl>
+    <w:lvl w:ilvl="6" w:tplc="0C0A0001" w:tentative="1">
+      <w:start w:val="1"/>
+      <w:numFmt w:val="bullet"/>
+      <w:lvlText w:val=""/>
+      <w:lvlJc w:val="left"/>
+      <w:pPr>
+        <w:ind w:left="5040" w:hanging="360"/>
+      </w:pPr>
+      <w:rPr>
+        <w:rFonts w:ascii="Symbol" w:hAnsi="Symbol" w:hint="default"/>
+      </w:rPr>
+    </w:lvl>
+    <w:lvl w:ilvl="7" w:tplc="0C0A0003" w:tentative="1">
+      <w:start w:val="1"/>
+      <w:numFmt w:val="bullet"/>
+      <w:lvlText w:val="o"/>
+      <w:lvlJc w:val="left"/>
+      <w:pPr>
+        <w:ind w:left="5760" w:hanging="360"/>
+      </w:pPr>
+      <w:rPr>
+        <w:rFonts w:ascii="Courier New" w:hAnsi="Courier New" w:cs="Courier New" w:hint="default"/>
+      </w:rPr>
+    </w:lvl>
+    <w:lvl w:ilvl="8" w:tplc="0C0A0005" w:tentative="1">
+      <w:start w:val="1"/>
+      <w:numFmt w:val="bullet"/>
+      <w:lvlText w:val=""/>
+      <w:lvlJc w:val="left"/>
+      <w:pPr>
+        <w:ind w:left="6480" w:hanging="360"/>
+      </w:pPr>
+      <w:rPr>
+        <w:rFonts w:ascii="Wingdings" w:hAnsi="Wingdings" w:hint="default"/>
+      </w:rPr>
+    </w:lvl>
+  </w:abstractNum>
+  <w:abstractNum w:abstractNumId="3">
     <w:nsid w:val="34E45C6D"/>
     <w:multiLevelType w:val="multilevel"/>
     <w:tmpl w:val="1E2CEADE"/>
@@ -616,7 +1711,7 @@
       </w:rPr>
     </w:lvl>
   </w:abstractNum>
-  <w:abstractNum w:abstractNumId="1">
+  <w:abstractNum w:abstractNumId="4">
     <w:nsid w:val="3F6131C7"/>
     <w:multiLevelType w:val="multilevel"/>
     <w:tmpl w:val="9C5AC404"/>
@@ -729,7 +1824,7 @@
       </w:rPr>
     </w:lvl>
   </w:abstractNum>
-  <w:abstractNum w:abstractNumId="2">
+  <w:abstractNum w:abstractNumId="5">
     <w:nsid w:val="4E096B4C"/>
     <w:multiLevelType w:val="multilevel"/>
     <w:tmpl w:val="0D40B98A"/>
@@ -842,7 +1937,232 @@
       </w:rPr>
     </w:lvl>
   </w:abstractNum>
-  <w:abstractNum w:abstractNumId="3">
+  <w:abstractNum w:abstractNumId="6">
+    <w:nsid w:val="504F2BFD"/>
+    <w:multiLevelType w:val="hybridMultilevel"/>
+    <w:tmpl w:val="4C9C57F2"/>
+    <w:lvl w:ilvl="0" w:tplc="D778BF2A">
+      <w:numFmt w:val="bullet"/>
+      <w:lvlText w:val=""/>
+      <w:lvlJc w:val="left"/>
+      <w:pPr>
+        <w:ind w:left="720" w:hanging="360"/>
+      </w:pPr>
+      <w:rPr>
+        <w:rFonts w:ascii="Wingdings" w:eastAsia="Arial" w:hAnsi="Wingdings" w:cs="Arial" w:hint="default"/>
+      </w:rPr>
+    </w:lvl>
+    <w:lvl w:ilvl="1" w:tplc="0C0A0003" w:tentative="1">
+      <w:start w:val="1"/>
+      <w:numFmt w:val="bullet"/>
+      <w:lvlText w:val="o"/>
+      <w:lvlJc w:val="left"/>
+      <w:pPr>
+        <w:ind w:left="1440" w:hanging="360"/>
+      </w:pPr>
+      <w:rPr>
+        <w:rFonts w:ascii="Courier New" w:hAnsi="Courier New" w:cs="Courier New" w:hint="default"/>
+      </w:rPr>
+    </w:lvl>
+    <w:lvl w:ilvl="2" w:tplc="0C0A0005" w:tentative="1">
+      <w:start w:val="1"/>
+      <w:numFmt w:val="bullet"/>
+      <w:lvlText w:val=""/>
+      <w:lvlJc w:val="left"/>
+      <w:pPr>
+        <w:ind w:left="2160" w:hanging="360"/>
+      </w:pPr>
+      <w:rPr>
+        <w:rFonts w:ascii="Wingdings" w:hAnsi="Wingdings" w:hint="default"/>
+      </w:rPr>
+    </w:lvl>
+    <w:lvl w:ilvl="3" w:tplc="0C0A0001" w:tentative="1">
+      <w:start w:val="1"/>
+      <w:numFmt w:val="bullet"/>
+      <w:lvlText w:val=""/>
+      <w:lvlJc w:val="left"/>
+      <w:pPr>
+        <w:ind w:left="2880" w:hanging="360"/>
+      </w:pPr>
+      <w:rPr>
+        <w:rFonts w:ascii="Symbol" w:hAnsi="Symbol" w:hint="default"/>
+      </w:rPr>
+    </w:lvl>
+    <w:lvl w:ilvl="4" w:tplc="0C0A0003" w:tentative="1">
+      <w:start w:val="1"/>
+      <w:numFmt w:val="bullet"/>
+      <w:lvlText w:val="o"/>
+      <w:lvlJc w:val="left"/>
+      <w:pPr>
+        <w:ind w:left="3600" w:hanging="360"/>
+      </w:pPr>
+      <w:rPr>
+        <w:rFonts w:ascii="Courier New" w:hAnsi="Courier New" w:cs="Courier New" w:hint="default"/>
+      </w:rPr>
+    </w:lvl>
+    <w:lvl w:ilvl="5" w:tplc="0C0A0005" w:tentative="1">
+      <w:start w:val="1"/>
+      <w:numFmt w:val="bullet"/>
+      <w:lvlText w:val=""/>
+      <w:lvlJc w:val="left"/>
+      <w:pPr>
+        <w:ind w:left="4320" w:hanging="360"/>
+      </w:pPr>
+      <w:rPr>
+        <w:rFonts w:ascii="Wingdings" w:hAnsi="Wingdings" w:hint="default"/>
+      </w:rPr>
+    </w:lvl>
+    <w:lvl w:ilvl="6" w:tplc="0C0A0001" w:tentative="1">
+      <w:start w:val="1"/>
+      <w:numFmt w:val="bullet"/>
+      <w:lvlText w:val=""/>
+      <w:lvlJc w:val="left"/>
+      <w:pPr>
+        <w:ind w:left="5040" w:hanging="360"/>
+      </w:pPr>
+      <w:rPr>
+        <w:rFonts w:ascii="Symbol" w:hAnsi="Symbol" w:hint="default"/>
+      </w:rPr>
+    </w:lvl>
+    <w:lvl w:ilvl="7" w:tplc="0C0A0003" w:tentative="1">
+      <w:start w:val="1"/>
+      <w:numFmt w:val="bullet"/>
+      <w:lvlText w:val="o"/>
+      <w:lvlJc w:val="left"/>
+      <w:pPr>
+        <w:ind w:left="5760" w:hanging="360"/>
+      </w:pPr>
+      <w:rPr>
+        <w:rFonts w:ascii="Courier New" w:hAnsi="Courier New" w:cs="Courier New" w:hint="default"/>
+      </w:rPr>
+    </w:lvl>
+    <w:lvl w:ilvl="8" w:tplc="0C0A0005" w:tentative="1">
+      <w:start w:val="1"/>
+      <w:numFmt w:val="bullet"/>
+      <w:lvlText w:val=""/>
+      <w:lvlJc w:val="left"/>
+      <w:pPr>
+        <w:ind w:left="6480" w:hanging="360"/>
+      </w:pPr>
+      <w:rPr>
+        <w:rFonts w:ascii="Wingdings" w:hAnsi="Wingdings" w:hint="default"/>
+      </w:rPr>
+    </w:lvl>
+  </w:abstractNum>
+  <w:abstractNum w:abstractNumId="7">
+    <w:nsid w:val="5812058E"/>
+    <w:multiLevelType w:val="hybridMultilevel"/>
+    <w:tmpl w:val="B6FC82C4"/>
+    <w:lvl w:ilvl="0" w:tplc="0C0A0001">
+      <w:start w:val="1"/>
+      <w:numFmt w:val="bullet"/>
+      <w:lvlText w:val=""/>
+      <w:lvlJc w:val="left"/>
+      <w:pPr>
+        <w:ind w:left="720" w:hanging="360"/>
+      </w:pPr>
+      <w:rPr>
+        <w:rFonts w:ascii="Symbol" w:hAnsi="Symbol" w:hint="default"/>
+      </w:rPr>
+    </w:lvl>
+    <w:lvl w:ilvl="1" w:tplc="0C0A0003" w:tentative="1">
+      <w:start w:val="1"/>
+      <w:numFmt w:val="bullet"/>
+      <w:lvlText w:val="o"/>
+      <w:lvlJc w:val="left"/>
+      <w:pPr>
+        <w:ind w:left="1440" w:hanging="360"/>
+      </w:pPr>
+      <w:rPr>
+        <w:rFonts w:ascii="Courier New" w:hAnsi="Courier New" w:cs="Courier New" w:hint="default"/>
+      </w:rPr>
+    </w:lvl>
+    <w:lvl w:ilvl="2" w:tplc="0C0A0005" w:tentative="1">
+      <w:start w:val="1"/>
+      <w:numFmt w:val="bullet"/>
+      <w:lvlText w:val=""/>
+      <w:lvlJc w:val="left"/>
+      <w:pPr>
+        <w:ind w:left="2160" w:hanging="360"/>
+      </w:pPr>
+      <w:rPr>
+        <w:rFonts w:ascii="Wingdings" w:hAnsi="Wingdings" w:hint="default"/>
+      </w:rPr>
+    </w:lvl>
+    <w:lvl w:ilvl="3" w:tplc="0C0A0001" w:tentative="1">
+      <w:start w:val="1"/>
+      <w:numFmt w:val="bullet"/>
+      <w:lvlText w:val=""/>
+      <w:lvlJc w:val="left"/>
+      <w:pPr>
+        <w:ind w:left="2880" w:hanging="360"/>
+      </w:pPr>
+      <w:rPr>
+        <w:rFonts w:ascii="Symbol" w:hAnsi="Symbol" w:hint="default"/>
+      </w:rPr>
+    </w:lvl>
+    <w:lvl w:ilvl="4" w:tplc="0C0A0003" w:tentative="1">
+      <w:start w:val="1"/>
+      <w:numFmt w:val="bullet"/>
+      <w:lvlText w:val="o"/>
+      <w:lvlJc w:val="left"/>
+      <w:pPr>
+        <w:ind w:left="3600" w:hanging="360"/>
+      </w:pPr>
+      <w:rPr>
+        <w:rFonts w:ascii="Courier New" w:hAnsi="Courier New" w:cs="Courier New" w:hint="default"/>
+      </w:rPr>
+    </w:lvl>
+    <w:lvl w:ilvl="5" w:tplc="0C0A0005" w:tentative="1">
+      <w:start w:val="1"/>
+      <w:numFmt w:val="bullet"/>
+      <w:lvlText w:val=""/>
+      <w:lvlJc w:val="left"/>
+      <w:pPr>
+        <w:ind w:left="4320" w:hanging="360"/>
+      </w:pPr>
+      <w:rPr>
+        <w:rFonts w:ascii="Wingdings" w:hAnsi="Wingdings" w:hint="default"/>
+      </w:rPr>
+    </w:lvl>
+    <w:lvl w:ilvl="6" w:tplc="0C0A0001" w:tentative="1">
+      <w:start w:val="1"/>
+      <w:numFmt w:val="bullet"/>
+      <w:lvlText w:val=""/>
+      <w:lvlJc w:val="left"/>
+      <w:pPr>
+        <w:ind w:left="5040" w:hanging="360"/>
+      </w:pPr>
+      <w:rPr>
+        <w:rFonts w:ascii="Symbol" w:hAnsi="Symbol" w:hint="default"/>
+      </w:rPr>
+    </w:lvl>
+    <w:lvl w:ilvl="7" w:tplc="0C0A0003" w:tentative="1">
+      <w:start w:val="1"/>
+      <w:numFmt w:val="bullet"/>
+      <w:lvlText w:val="o"/>
+      <w:lvlJc w:val="left"/>
+      <w:pPr>
+        <w:ind w:left="5760" w:hanging="360"/>
+      </w:pPr>
+      <w:rPr>
+        <w:rFonts w:ascii="Courier New" w:hAnsi="Courier New" w:cs="Courier New" w:hint="default"/>
+      </w:rPr>
+    </w:lvl>
+    <w:lvl w:ilvl="8" w:tplc="0C0A0005" w:tentative="1">
+      <w:start w:val="1"/>
+      <w:numFmt w:val="bullet"/>
+      <w:lvlText w:val=""/>
+      <w:lvlJc w:val="left"/>
+      <w:pPr>
+        <w:ind w:left="6480" w:hanging="360"/>
+      </w:pPr>
+      <w:rPr>
+        <w:rFonts w:ascii="Wingdings" w:hAnsi="Wingdings" w:hint="default"/>
+      </w:rPr>
+    </w:lvl>
+  </w:abstractNum>
+  <w:abstractNum w:abstractNumId="8">
     <w:nsid w:val="5DBD568A"/>
     <w:multiLevelType w:val="hybridMultilevel"/>
     <w:tmpl w:val="97F2A22E"/>
@@ -955,16 +2275,31 @@
     </w:lvl>
   </w:abstractNum>
   <w:num w:numId="1">
+    <w:abstractNumId w:val="5"/>
+  </w:num>
+  <w:num w:numId="2">
+    <w:abstractNumId w:val="4"/>
+  </w:num>
+  <w:num w:numId="3">
+    <w:abstractNumId w:val="3"/>
+  </w:num>
+  <w:num w:numId="4">
+    <w:abstractNumId w:val="8"/>
+  </w:num>
+  <w:num w:numId="5">
     <w:abstractNumId w:val="2"/>
   </w:num>
-  <w:num w:numId="2">
+  <w:num w:numId="6">
     <w:abstractNumId w:val="1"/>
   </w:num>
-  <w:num w:numId="3">
+  <w:num w:numId="7">
+    <w:abstractNumId w:val="6"/>
+  </w:num>
+  <w:num w:numId="8">
+    <w:abstractNumId w:val="7"/>
+  </w:num>
+  <w:num w:numId="9">
     <w:abstractNumId w:val="0"/>
-  </w:num>
-  <w:num w:numId="4">
-    <w:abstractNumId w:val="3"/>
   </w:num>
 </w:numbering>
 </file>
@@ -1308,6 +2643,34 @@
       <w:contextualSpacing/>
     </w:pPr>
   </w:style>
+  <w:style w:type="paragraph" w:styleId="NormalWeb">
+    <w:name w:val="Normal (Web)"/>
+    <w:basedOn w:val="Normal"/>
+    <w:uiPriority w:val="99"/>
+    <w:semiHidden/>
+    <w:unhideWhenUsed/>
+    <w:rsid w:val="00C62737"/>
+    <w:pPr>
+      <w:spacing w:before="100" w:beforeAutospacing="1" w:after="100" w:afterAutospacing="1" w:line="240" w:lineRule="auto"/>
+    </w:pPr>
+    <w:rPr>
+      <w:rFonts w:ascii="Times New Roman" w:eastAsia="Times New Roman" w:hAnsi="Times New Roman" w:cs="Times New Roman"/>
+      <w:sz w:val="24"/>
+      <w:szCs w:val="24"/>
+      <w:lang w:val="es-ES"/>
+    </w:rPr>
+  </w:style>
+  <w:style w:type="character" w:styleId="Textoennegrita">
+    <w:name w:val="Strong"/>
+    <w:basedOn w:val="Fuentedeprrafopredeter"/>
+    <w:uiPriority w:val="22"/>
+    <w:qFormat/>
+    <w:rsid w:val="00C62737"/>
+    <w:rPr>
+      <w:b/>
+      <w:bCs/>
+    </w:rPr>
+  </w:style>
 </w:styles>
 </file>
 
@@ -1650,6 +3013,34 @@
       <w:contextualSpacing/>
     </w:pPr>
   </w:style>
+  <w:style w:type="paragraph" w:styleId="NormalWeb">
+    <w:name w:val="Normal (Web)"/>
+    <w:basedOn w:val="Normal"/>
+    <w:uiPriority w:val="99"/>
+    <w:semiHidden/>
+    <w:unhideWhenUsed/>
+    <w:rsid w:val="00C62737"/>
+    <w:pPr>
+      <w:spacing w:before="100" w:beforeAutospacing="1" w:after="100" w:afterAutospacing="1" w:line="240" w:lineRule="auto"/>
+    </w:pPr>
+    <w:rPr>
+      <w:rFonts w:ascii="Times New Roman" w:eastAsia="Times New Roman" w:hAnsi="Times New Roman" w:cs="Times New Roman"/>
+      <w:sz w:val="24"/>
+      <w:szCs w:val="24"/>
+      <w:lang w:val="es-ES"/>
+    </w:rPr>
+  </w:style>
+  <w:style w:type="character" w:styleId="Textoennegrita">
+    <w:name w:val="Strong"/>
+    <w:basedOn w:val="Fuentedeprrafopredeter"/>
+    <w:uiPriority w:val="22"/>
+    <w:qFormat/>
+    <w:rsid w:val="00C62737"/>
+    <w:rPr>
+      <w:b/>
+      <w:bCs/>
+    </w:rPr>
+  </w:style>
 </w:styles>
 </file>
 

</xml_diff>